<commit_message>
added invoice template functions and room and band validation
</commit_message>
<xml_diff>
--- a/invoice_templates/Conference_template.docx
+++ b/invoice_templates/Conference_template.docx
@@ -685,8 +685,6 @@
           <w:noProof/>
         </w:rPr>
       </w:pPr>
-      <w:bookmarkStart w:id="0" w:name="_GoBack"/>
-      <w:bookmarkEnd w:id="0"/>
     </w:p>
     <w:p>
       <w:pPr>
@@ -1255,7 +1253,7 @@
                 <w:sz w:val="20"/>
                 <w:szCs w:val="20"/>
               </w:rPr>
-              <w:instrText xml:space="preserve"> MERGEFIELD  numberOFGuests  \* MERGEFORMAT </w:instrText>
+              <w:instrText xml:space="preserve"> MERGEFIELD  numberOfGuests  \* MERGEFORMAT </w:instrText>
             </w:r>
             <w:r>
               <w:rPr>
@@ -1271,7 +1269,17 @@
                 <w:sz w:val="20"/>
                 <w:szCs w:val="20"/>
               </w:rPr>
-              <w:t>«numberOfGuests»</w:t>
+              <w:t>«numberOfGu</w:t>
+            </w:r>
+            <w:bookmarkStart w:id="0" w:name="_GoBack"/>
+            <w:bookmarkEnd w:id="0"/>
+            <w:r>
+              <w:rPr>
+                <w:noProof/>
+                <w:sz w:val="20"/>
+                <w:szCs w:val="20"/>
+              </w:rPr>
+              <w:t>ests»</w:t>
             </w:r>
             <w:r>
               <w:rPr>
@@ -1436,6 +1444,7 @@
                 <w:showingPlcHdr/>
                 <w15:appearance w15:val="hidden"/>
               </w:sdtPr>
+              <w:sdtEndPr/>
               <w:sdtContent>
                 <w:r>
                   <w:t>Quantity</w:t>
@@ -1456,6 +1465,7 @@
             <w:showingPlcHdr/>
             <w15:appearance w15:val="hidden"/>
           </w:sdtPr>
+          <w:sdtEndPr/>
           <w:sdtContent>
             <w:tc>
               <w:tcPr>
@@ -1515,7 +1525,7 @@
             <w:pPr>
               <w:pStyle w:val="Normalright"/>
             </w:pPr>
-            <w:fldSimple w:instr=" MERGEFIELD  numberOfDay  \* MERGEFORMAT ">
+            <w:fldSimple w:instr=" MERGEFIELD  numberOfDays  \* MERGEFORMAT ">
               <w:r>
                 <w:rPr>
                   <w:noProof/>
@@ -1543,7 +1553,7 @@
               <w:rPr>
                 <w:lang w:eastAsia="ja-JP"/>
               </w:rPr>
-              <w:instrText xml:space="preserve"> MERGEFIELD  bandPrice  \* MERGEFORMAT </w:instrText>
+              <w:instrText xml:space="preserve"> MERGEFIELD  priceForAllDays  \* MERGEFORMAT </w:instrText>
             </w:r>
             <w:r>
               <w:rPr>
@@ -1556,21 +1566,7 @@
                 <w:noProof/>
                 <w:lang w:eastAsia="ja-JP"/>
               </w:rPr>
-              <w:t>«</w:t>
-            </w:r>
-            <w:r>
-              <w:rPr>
-                <w:noProof/>
-                <w:lang w:eastAsia="ja-JP"/>
-              </w:rPr>
-              <w:t>PriceForAllDays</w:t>
-            </w:r>
-            <w:r>
-              <w:rPr>
-                <w:noProof/>
-                <w:lang w:eastAsia="ja-JP"/>
-              </w:rPr>
-              <w:t>»</w:t>
+              <w:t>«priceForAllDays»</w:t>
             </w:r>
             <w:r>
               <w:rPr>
@@ -1652,14 +1648,27 @@
             <w:pPr>
               <w:jc w:val="center"/>
             </w:pPr>
-            <w:fldSimple w:instr=" MERGEFIELD  subTotal  \* MERGEFORMAT ">
-              <w:r>
-                <w:rPr>
-                  <w:noProof/>
-                </w:rPr>
-                <w:t>«subTotal»</w:t>
-              </w:r>
-            </w:fldSimple>
+            <w:r>
+              <w:fldChar w:fldCharType="begin"/>
+            </w:r>
+            <w:r>
+              <w:instrText xml:space="preserve"> MERGEFIELD  subTotal  \* MERGEFORMAT </w:instrText>
+            </w:r>
+            <w:r>
+              <w:fldChar w:fldCharType="separate"/>
+            </w:r>
+            <w:r>
+              <w:rPr>
+                <w:noProof/>
+              </w:rPr>
+              <w:t>«subTotal»</w:t>
+            </w:r>
+            <w:r>
+              <w:rPr>
+                <w:noProof/>
+              </w:rPr>
+              <w:fldChar w:fldCharType="end"/>
+            </w:r>
           </w:p>
         </w:tc>
       </w:tr>
@@ -1698,14 +1707,27 @@
             <w:pPr>
               <w:jc w:val="center"/>
             </w:pPr>
-            <w:fldSimple w:instr=" MERGEFIELD  VAT  \* MERGEFORMAT ">
-              <w:r>
-                <w:rPr>
-                  <w:noProof/>
-                </w:rPr>
-                <w:t>«VAT»</w:t>
-              </w:r>
-            </w:fldSimple>
+            <w:r>
+              <w:fldChar w:fldCharType="begin"/>
+            </w:r>
+            <w:r>
+              <w:instrText xml:space="preserve"> MERGEFIELD  VAT  \* MERGEFORMAT </w:instrText>
+            </w:r>
+            <w:r>
+              <w:fldChar w:fldCharType="separate"/>
+            </w:r>
+            <w:r>
+              <w:rPr>
+                <w:noProof/>
+              </w:rPr>
+              <w:t>«VAT»</w:t>
+            </w:r>
+            <w:r>
+              <w:rPr>
+                <w:noProof/>
+              </w:rPr>
+              <w:fldChar w:fldCharType="end"/>
+            </w:r>
           </w:p>
         </w:tc>
       </w:tr>
@@ -1763,14 +1785,27 @@
             <w:pPr>
               <w:jc w:val="center"/>
             </w:pPr>
-            <w:fldSimple w:instr=" MERGEFIELD  total  \* MERGEFORMAT ">
-              <w:r>
-                <w:rPr>
-                  <w:noProof/>
-                </w:rPr>
-                <w:t>«total»</w:t>
-              </w:r>
-            </w:fldSimple>
+            <w:r>
+              <w:fldChar w:fldCharType="begin"/>
+            </w:r>
+            <w:r>
+              <w:instrText xml:space="preserve"> MERGEFIELD  total  \* MERGEFORMAT </w:instrText>
+            </w:r>
+            <w:r>
+              <w:fldChar w:fldCharType="separate"/>
+            </w:r>
+            <w:r>
+              <w:rPr>
+                <w:noProof/>
+              </w:rPr>
+              <w:t>«total»</w:t>
+            </w:r>
+            <w:r>
+              <w:rPr>
+                <w:noProof/>
+              </w:rPr>
+              <w:fldChar w:fldCharType="end"/>
+            </w:r>
           </w:p>
         </w:tc>
       </w:tr>
@@ -2594,6 +2629,7 @@
     <w:lsdException w:name="HTML Sample" w:semiHidden="1" w:unhideWhenUsed="1"/>
     <w:lsdException w:name="HTML Typewriter" w:semiHidden="1" w:unhideWhenUsed="1"/>
     <w:lsdException w:name="HTML Variable" w:semiHidden="1" w:unhideWhenUsed="1"/>
+    <w:lsdException w:name="Normal Table" w:semiHidden="1" w:unhideWhenUsed="1"/>
     <w:lsdException w:name="annotation subject" w:semiHidden="1" w:unhideWhenUsed="1"/>
     <w:lsdException w:name="No List" w:semiHidden="1" w:unhideWhenUsed="1"/>
     <w:lsdException w:name="Outline List 1" w:semiHidden="1" w:unhideWhenUsed="1"/>
@@ -2639,9 +2675,11 @@
     <w:lsdException w:name="Table Subtle 1" w:semiHidden="1" w:unhideWhenUsed="1"/>
     <w:lsdException w:name="Table Subtle 2" w:semiHidden="1" w:unhideWhenUsed="1"/>
     <w:lsdException w:name="Table Web 1" w:semiHidden="1" w:unhideWhenUsed="1"/>
+    <w:lsdException w:name="Table Web 2" w:semiHidden="1" w:unhideWhenUsed="1"/>
     <w:lsdException w:name="Table Web 3" w:semiHidden="1" w:unhideWhenUsed="1"/>
     <w:lsdException w:name="Balloon Text" w:semiHidden="1" w:unhideWhenUsed="1"/>
     <w:lsdException w:name="Table Grid" w:uiPriority="39"/>
+    <w:lsdException w:name="Table Theme" w:semiHidden="1" w:unhideWhenUsed="1"/>
     <w:lsdException w:name="Placeholder Text" w:semiHidden="1"/>
     <w:lsdException w:name="No Spacing" w:semiHidden="1" w:uiPriority="1" w:unhideWhenUsed="1" w:qFormat="1"/>
     <w:lsdException w:name="Light Shading" w:uiPriority="60"/>
@@ -4152,7 +4190,9 @@
   <w:rsids>
     <w:rsidRoot w:val="00216D6C"/>
     <w:rsid w:val="00216D6C"/>
+    <w:rsid w:val="002B5B4E"/>
     <w:rsid w:val="007519B3"/>
+    <w:rsid w:val="007E476B"/>
   </w:rsids>
   <m:mathPr>
     <m:mathFont m:val="Cambria Math"/>
@@ -5111,23 +5151,6 @@
 </file>
 
 <file path=customXml/item1.xml><?xml version="1.0" encoding="utf-8"?>
-<p:properties xmlns:p="http://schemas.microsoft.com/office/2006/metadata/properties" xmlns:xsi="http://www.w3.org/2001/XMLSchema-instance" xmlns:pc="http://schemas.microsoft.com/office/infopath/2007/PartnerControls">
-  <documentManagement>
-    <MediaServiceKeyPoints xmlns="71af3243-3dd4-4a8d-8c0d-dd76da1f02a5" xsi:nil="true"/>
-  </documentManagement>
-</p:properties>
-</file>
-
-<file path=customXml/item2.xml><?xml version="1.0" encoding="utf-8"?>
-<?mso-contentType ?>
-<FormTemplates xmlns="http://schemas.microsoft.com/sharepoint/v3/contenttype/forms">
-  <Display>DocumentLibraryForm</Display>
-  <Edit>DocumentLibraryForm</Edit>
-  <New>DocumentLibraryForm</New>
-</FormTemplates>
-</file>
-
-<file path=customXml/item3.xml><?xml version="1.0" encoding="utf-8"?>
 <ct:contentTypeSchema xmlns:ct="http://schemas.microsoft.com/office/2006/metadata/contentType" xmlns:ma="http://schemas.microsoft.com/office/2006/metadata/properties/metaAttributes" ct:_="" ma:_="" ma:contentTypeName="Document" ma:contentTypeID="0x01010079F111ED35F8CC479449609E8A0923A6" ma:contentTypeVersion="11" ma:contentTypeDescription="Create a new document." ma:contentTypeScope="" ma:versionID="1c2eb7a32e66fb6e4260f3771546a5e2">
   <xsd:schema xmlns:xsd="http://www.w3.org/2001/XMLSchema" xmlns:xs="http://www.w3.org/2001/XMLSchema" xmlns:p="http://schemas.microsoft.com/office/2006/metadata/properties" xmlns:ns2="71af3243-3dd4-4a8d-8c0d-dd76da1f02a5" xmlns:ns3="16c05727-aa75-4e4a-9b5f-8a80a1165891" targetNamespace="http://schemas.microsoft.com/office/2006/metadata/properties" ma:root="true" ma:fieldsID="04e1f6479c48b08974ba73b5ca973489" ns2:_="" ns3:_="">
     <xsd:import namespace="71af3243-3dd4-4a8d-8c0d-dd76da1f02a5"/>
@@ -5338,25 +5361,24 @@
 </ct:contentTypeSchema>
 </file>
 
-<file path=customXml/itemProps1.xml><?xml version="1.0" encoding="utf-8"?>
-<ds:datastoreItem xmlns:ds="http://schemas.openxmlformats.org/officeDocument/2006/customXml" ds:itemID="{1060A5CD-D572-4691-8023-6CB900CDB1C8}">
-  <ds:schemaRefs>
-    <ds:schemaRef ds:uri="http://schemas.microsoft.com/office/2006/metadata/properties"/>
-    <ds:schemaRef ds:uri="http://schemas.microsoft.com/office/infopath/2007/PartnerControls"/>
-    <ds:schemaRef ds:uri="71af3243-3dd4-4a8d-8c0d-dd76da1f02a5"/>
-  </ds:schemaRefs>
-</ds:datastoreItem>
+<file path=customXml/item2.xml><?xml version="1.0" encoding="utf-8"?>
+<?mso-contentType ?>
+<FormTemplates xmlns="http://schemas.microsoft.com/sharepoint/v3/contenttype/forms">
+  <Display>DocumentLibraryForm</Display>
+  <Edit>DocumentLibraryForm</Edit>
+  <New>DocumentLibraryForm</New>
+</FormTemplates>
 </file>
 
-<file path=customXml/itemProps2.xml><?xml version="1.0" encoding="utf-8"?>
-<ds:datastoreItem xmlns:ds="http://schemas.openxmlformats.org/officeDocument/2006/customXml" ds:itemID="{BE79A267-30D1-403F-9D4D-8BF4D4A1E27E}">
-  <ds:schemaRefs>
-    <ds:schemaRef ds:uri="http://schemas.microsoft.com/sharepoint/v3/contenttype/forms"/>
-  </ds:schemaRefs>
-</ds:datastoreItem>
+<file path=customXml/item3.xml><?xml version="1.0" encoding="utf-8"?>
+<p:properties xmlns:p="http://schemas.microsoft.com/office/2006/metadata/properties" xmlns:xsi="http://www.w3.org/2001/XMLSchema-instance" xmlns:pc="http://schemas.microsoft.com/office/infopath/2007/PartnerControls">
+  <documentManagement>
+    <MediaServiceKeyPoints xmlns="71af3243-3dd4-4a8d-8c0d-dd76da1f02a5" xsi:nil="true"/>
+  </documentManagement>
+</p:properties>
 </file>
 
-<file path=customXml/itemProps3.xml><?xml version="1.0" encoding="utf-8"?>
+<file path=customXml/itemProps1.xml><?xml version="1.0" encoding="utf-8"?>
 <ds:datastoreItem xmlns:ds="http://schemas.openxmlformats.org/officeDocument/2006/customXml" ds:itemID="{133533A9-1996-4148-A30B-8772A754A3DE}">
   <ds:schemaRefs>
     <ds:schemaRef ds:uri="http://schemas.microsoft.com/office/2006/metadata/contentType"/>
@@ -5373,4 +5395,22 @@
     <ds:schemaRef ds:uri="http://schemas.microsoft.com/internal/obd"/>
   </ds:schemaRefs>
 </ds:datastoreItem>
+</file>
+
+<file path=customXml/itemProps2.xml><?xml version="1.0" encoding="utf-8"?>
+<ds:datastoreItem xmlns:ds="http://schemas.openxmlformats.org/officeDocument/2006/customXml" ds:itemID="{BE79A267-30D1-403F-9D4D-8BF4D4A1E27E}">
+  <ds:schemaRefs>
+    <ds:schemaRef ds:uri="http://schemas.microsoft.com/sharepoint/v3/contenttype/forms"/>
+  </ds:schemaRefs>
+</ds:datastoreItem>
+</file>
+
+<file path=customXml/itemProps3.xml><?xml version="1.0" encoding="utf-8"?>
+<ds:datastoreItem xmlns:ds="http://schemas.openxmlformats.org/officeDocument/2006/customXml" ds:itemID="{1060A5CD-D572-4691-8023-6CB900CDB1C8}">
+  <ds:schemaRefs>
+    <ds:schemaRef ds:uri="http://schemas.microsoft.com/office/2006/metadata/properties"/>
+    <ds:schemaRef ds:uri="http://schemas.microsoft.com/office/infopath/2007/PartnerControls"/>
+    <ds:schemaRef ds:uri="71af3243-3dd4-4a8d-8c0d-dd76da1f02a5"/>
+  </ds:schemaRefs>
+</ds:datastoreItem>
 </file>
</xml_diff>

<commit_message>
added confirmation to invoice and updated conference template
</commit_message>
<xml_diff>
--- a/invoice_templates/Conference_template.docx
+++ b/invoice_templates/Conference_template.docx
@@ -1269,17 +1269,7 @@
                 <w:sz w:val="20"/>
                 <w:szCs w:val="20"/>
               </w:rPr>
-              <w:t>«numberOfGu</w:t>
-            </w:r>
-            <w:bookmarkStart w:id="0" w:name="_GoBack"/>
-            <w:bookmarkEnd w:id="0"/>
-            <w:r>
-              <w:rPr>
-                <w:noProof/>
-                <w:sz w:val="20"/>
-                <w:szCs w:val="20"/>
-              </w:rPr>
-              <w:t>ests»</w:t>
+              <w:t>«numberOfGuests»</w:t>
             </w:r>
             <w:r>
               <w:rPr>
@@ -1513,7 +1503,53 @@
               <w:pStyle w:val="Normalright"/>
             </w:pPr>
             <w:r>
-              <w:t>Price Per Day</w:t>
+              <w:t xml:space="preserve">Price Per </w:t>
+            </w:r>
+            <w:proofErr w:type="gramStart"/>
+            <w:r>
+              <w:t>Day</w:t>
+            </w:r>
+            <w:r>
+              <w:t xml:space="preserve">  </w:t>
+            </w:r>
+            <w:r>
+              <w:t>(</w:t>
+            </w:r>
+            <w:proofErr w:type="gramEnd"/>
+            <w:r>
+              <w:fldChar w:fldCharType="begin"/>
+            </w:r>
+            <w:r>
+              <w:instrText xml:space="preserve"> MERGEFIELD  PricePerDay  \* MERGEFORMAT </w:instrText>
+            </w:r>
+            <w:r>
+              <w:fldChar w:fldCharType="separate"/>
+            </w:r>
+            <w:r>
+              <w:rPr>
+                <w:noProof/>
+              </w:rPr>
+              <w:t>«</w:t>
+            </w:r>
+            <w:proofErr w:type="spellStart"/>
+            <w:r>
+              <w:rPr>
+                <w:noProof/>
+              </w:rPr>
+              <w:t>PricePerDay</w:t>
+            </w:r>
+            <w:proofErr w:type="spellEnd"/>
+            <w:r>
+              <w:rPr>
+                <w:noProof/>
+              </w:rPr>
+              <w:t>»</w:t>
+            </w:r>
+            <w:r>
+              <w:fldChar w:fldCharType="end"/>
+            </w:r>
+            <w:r>
+              <w:t>)</w:t>
             </w:r>
           </w:p>
         </w:tc>
@@ -1525,14 +1561,27 @@
             <w:pPr>
               <w:pStyle w:val="Normalright"/>
             </w:pPr>
-            <w:fldSimple w:instr=" MERGEFIELD  numberOfDays  \* MERGEFORMAT ">
-              <w:r>
-                <w:rPr>
-                  <w:noProof/>
-                </w:rPr>
-                <w:t>«numberOfDays»</w:t>
-              </w:r>
-            </w:fldSimple>
+            <w:r>
+              <w:fldChar w:fldCharType="begin"/>
+            </w:r>
+            <w:r>
+              <w:instrText xml:space="preserve"> MERGEFIELD  numberOfDays  \* MERGEFORMAT </w:instrText>
+            </w:r>
+            <w:r>
+              <w:fldChar w:fldCharType="separate"/>
+            </w:r>
+            <w:r>
+              <w:rPr>
+                <w:noProof/>
+              </w:rPr>
+              <w:t>«numberOfDays»</w:t>
+            </w:r>
+            <w:r>
+              <w:rPr>
+                <w:noProof/>
+              </w:rPr>
+              <w:fldChar w:fldCharType="end"/>
+            </w:r>
           </w:p>
         </w:tc>
         <w:tc>
@@ -1648,27 +1697,14 @@
             <w:pPr>
               <w:jc w:val="center"/>
             </w:pPr>
-            <w:r>
-              <w:fldChar w:fldCharType="begin"/>
-            </w:r>
-            <w:r>
-              <w:instrText xml:space="preserve"> MERGEFIELD  subTotal  \* MERGEFORMAT </w:instrText>
-            </w:r>
-            <w:r>
-              <w:fldChar w:fldCharType="separate"/>
-            </w:r>
-            <w:r>
-              <w:rPr>
-                <w:noProof/>
-              </w:rPr>
-              <w:t>«subTotal»</w:t>
-            </w:r>
-            <w:r>
-              <w:rPr>
-                <w:noProof/>
-              </w:rPr>
-              <w:fldChar w:fldCharType="end"/>
-            </w:r>
+            <w:fldSimple w:instr=" MERGEFIELD  subTotal  \* MERGEFORMAT ">
+              <w:r>
+                <w:rPr>
+                  <w:noProof/>
+                </w:rPr>
+                <w:t>«subTotal»</w:t>
+              </w:r>
+            </w:fldSimple>
           </w:p>
         </w:tc>
       </w:tr>
@@ -1707,27 +1743,14 @@
             <w:pPr>
               <w:jc w:val="center"/>
             </w:pPr>
-            <w:r>
-              <w:fldChar w:fldCharType="begin"/>
-            </w:r>
-            <w:r>
-              <w:instrText xml:space="preserve"> MERGEFIELD  VAT  \* MERGEFORMAT </w:instrText>
-            </w:r>
-            <w:r>
-              <w:fldChar w:fldCharType="separate"/>
-            </w:r>
-            <w:r>
-              <w:rPr>
-                <w:noProof/>
-              </w:rPr>
-              <w:t>«VAT»</w:t>
-            </w:r>
-            <w:r>
-              <w:rPr>
-                <w:noProof/>
-              </w:rPr>
-              <w:fldChar w:fldCharType="end"/>
-            </w:r>
+            <w:fldSimple w:instr=" MERGEFIELD  VAT  \* MERGEFORMAT ">
+              <w:r>
+                <w:rPr>
+                  <w:noProof/>
+                </w:rPr>
+                <w:t>«VAT»</w:t>
+              </w:r>
+            </w:fldSimple>
           </w:p>
         </w:tc>
       </w:tr>
@@ -1785,32 +1808,22 @@
             <w:pPr>
               <w:jc w:val="center"/>
             </w:pPr>
-            <w:r>
-              <w:fldChar w:fldCharType="begin"/>
-            </w:r>
-            <w:r>
-              <w:instrText xml:space="preserve"> MERGEFIELD  total  \* MERGEFORMAT </w:instrText>
-            </w:r>
-            <w:r>
-              <w:fldChar w:fldCharType="separate"/>
-            </w:r>
-            <w:r>
-              <w:rPr>
-                <w:noProof/>
-              </w:rPr>
-              <w:t>«total»</w:t>
-            </w:r>
-            <w:r>
-              <w:rPr>
-                <w:noProof/>
-              </w:rPr>
-              <w:fldChar w:fldCharType="end"/>
-            </w:r>
+            <w:fldSimple w:instr=" MERGEFIELD  total  \* MERGEFORMAT ">
+              <w:r>
+                <w:rPr>
+                  <w:noProof/>
+                </w:rPr>
+                <w:t>«total»</w:t>
+              </w:r>
+            </w:fldSimple>
           </w:p>
         </w:tc>
       </w:tr>
     </w:tbl>
-    <w:p/>
+    <w:p>
+      <w:bookmarkStart w:id="0" w:name="_GoBack"/>
+      <w:bookmarkEnd w:id="0"/>
+    </w:p>
     <w:sectPr>
       <w:headerReference w:type="even" r:id="rId12"/>
       <w:headerReference w:type="default" r:id="rId13"/>
@@ -5151,6 +5164,23 @@
 </file>
 
 <file path=customXml/item1.xml><?xml version="1.0" encoding="utf-8"?>
+<p:properties xmlns:p="http://schemas.microsoft.com/office/2006/metadata/properties" xmlns:xsi="http://www.w3.org/2001/XMLSchema-instance" xmlns:pc="http://schemas.microsoft.com/office/infopath/2007/PartnerControls">
+  <documentManagement>
+    <MediaServiceKeyPoints xmlns="71af3243-3dd4-4a8d-8c0d-dd76da1f02a5" xsi:nil="true"/>
+  </documentManagement>
+</p:properties>
+</file>
+
+<file path=customXml/item2.xml><?xml version="1.0" encoding="utf-8"?>
+<?mso-contentType ?>
+<FormTemplates xmlns="http://schemas.microsoft.com/sharepoint/v3/contenttype/forms">
+  <Display>DocumentLibraryForm</Display>
+  <Edit>DocumentLibraryForm</Edit>
+  <New>DocumentLibraryForm</New>
+</FormTemplates>
+</file>
+
+<file path=customXml/item3.xml><?xml version="1.0" encoding="utf-8"?>
 <ct:contentTypeSchema xmlns:ct="http://schemas.microsoft.com/office/2006/metadata/contentType" xmlns:ma="http://schemas.microsoft.com/office/2006/metadata/properties/metaAttributes" ct:_="" ma:_="" ma:contentTypeName="Document" ma:contentTypeID="0x01010079F111ED35F8CC479449609E8A0923A6" ma:contentTypeVersion="11" ma:contentTypeDescription="Create a new document." ma:contentTypeScope="" ma:versionID="1c2eb7a32e66fb6e4260f3771546a5e2">
   <xsd:schema xmlns:xsd="http://www.w3.org/2001/XMLSchema" xmlns:xs="http://www.w3.org/2001/XMLSchema" xmlns:p="http://schemas.microsoft.com/office/2006/metadata/properties" xmlns:ns2="71af3243-3dd4-4a8d-8c0d-dd76da1f02a5" xmlns:ns3="16c05727-aa75-4e4a-9b5f-8a80a1165891" targetNamespace="http://schemas.microsoft.com/office/2006/metadata/properties" ma:root="true" ma:fieldsID="04e1f6479c48b08974ba73b5ca973489" ns2:_="" ns3:_="">
     <xsd:import namespace="71af3243-3dd4-4a8d-8c0d-dd76da1f02a5"/>
@@ -5361,24 +5391,25 @@
 </ct:contentTypeSchema>
 </file>
 
-<file path=customXml/item2.xml><?xml version="1.0" encoding="utf-8"?>
-<?mso-contentType ?>
-<FormTemplates xmlns="http://schemas.microsoft.com/sharepoint/v3/contenttype/forms">
-  <Display>DocumentLibraryForm</Display>
-  <Edit>DocumentLibraryForm</Edit>
-  <New>DocumentLibraryForm</New>
-</FormTemplates>
+<file path=customXml/itemProps1.xml><?xml version="1.0" encoding="utf-8"?>
+<ds:datastoreItem xmlns:ds="http://schemas.openxmlformats.org/officeDocument/2006/customXml" ds:itemID="{1060A5CD-D572-4691-8023-6CB900CDB1C8}">
+  <ds:schemaRefs>
+    <ds:schemaRef ds:uri="http://schemas.microsoft.com/office/2006/metadata/properties"/>
+    <ds:schemaRef ds:uri="http://schemas.microsoft.com/office/infopath/2007/PartnerControls"/>
+    <ds:schemaRef ds:uri="71af3243-3dd4-4a8d-8c0d-dd76da1f02a5"/>
+  </ds:schemaRefs>
+</ds:datastoreItem>
 </file>
 
-<file path=customXml/item3.xml><?xml version="1.0" encoding="utf-8"?>
-<p:properties xmlns:p="http://schemas.microsoft.com/office/2006/metadata/properties" xmlns:xsi="http://www.w3.org/2001/XMLSchema-instance" xmlns:pc="http://schemas.microsoft.com/office/infopath/2007/PartnerControls">
-  <documentManagement>
-    <MediaServiceKeyPoints xmlns="71af3243-3dd4-4a8d-8c0d-dd76da1f02a5" xsi:nil="true"/>
-  </documentManagement>
-</p:properties>
+<file path=customXml/itemProps2.xml><?xml version="1.0" encoding="utf-8"?>
+<ds:datastoreItem xmlns:ds="http://schemas.openxmlformats.org/officeDocument/2006/customXml" ds:itemID="{BE79A267-30D1-403F-9D4D-8BF4D4A1E27E}">
+  <ds:schemaRefs>
+    <ds:schemaRef ds:uri="http://schemas.microsoft.com/sharepoint/v3/contenttype/forms"/>
+  </ds:schemaRefs>
+</ds:datastoreItem>
 </file>
 
-<file path=customXml/itemProps1.xml><?xml version="1.0" encoding="utf-8"?>
+<file path=customXml/itemProps3.xml><?xml version="1.0" encoding="utf-8"?>
 <ds:datastoreItem xmlns:ds="http://schemas.openxmlformats.org/officeDocument/2006/customXml" ds:itemID="{133533A9-1996-4148-A30B-8772A754A3DE}">
   <ds:schemaRefs>
     <ds:schemaRef ds:uri="http://schemas.microsoft.com/office/2006/metadata/contentType"/>
@@ -5395,22 +5426,4 @@
     <ds:schemaRef ds:uri="http://schemas.microsoft.com/internal/obd"/>
   </ds:schemaRefs>
 </ds:datastoreItem>
-</file>
-
-<file path=customXml/itemProps2.xml><?xml version="1.0" encoding="utf-8"?>
-<ds:datastoreItem xmlns:ds="http://schemas.openxmlformats.org/officeDocument/2006/customXml" ds:itemID="{BE79A267-30D1-403F-9D4D-8BF4D4A1E27E}">
-  <ds:schemaRefs>
-    <ds:schemaRef ds:uri="http://schemas.microsoft.com/sharepoint/v3/contenttype/forms"/>
-  </ds:schemaRefs>
-</ds:datastoreItem>
-</file>
-
-<file path=customXml/itemProps3.xml><?xml version="1.0" encoding="utf-8"?>
-<ds:datastoreItem xmlns:ds="http://schemas.openxmlformats.org/officeDocument/2006/customXml" ds:itemID="{1060A5CD-D572-4691-8023-6CB900CDB1C8}">
-  <ds:schemaRefs>
-    <ds:schemaRef ds:uri="http://schemas.microsoft.com/office/2006/metadata/properties"/>
-    <ds:schemaRef ds:uri="http://schemas.microsoft.com/office/infopath/2007/PartnerControls"/>
-    <ds:schemaRef ds:uri="71af3243-3dd4-4a8d-8c0d-dd76da1f02a5"/>
-  </ds:schemaRefs>
-</ds:datastoreItem>
 </file>
</xml_diff>